<commit_message>
23 Juni 2023 DLL Upload dan Publish DLL
</commit_message>
<xml_diff>
--- a/RealCode/RSF/BIMASAKTI_11/1.00/PROGRAM/BS Program/SPEC/GSM05500/GSM05500 - Currency.docx
+++ b/RealCode/RSF/BIMASAKTI_11/1.00/PROGRAM/BS Program/SPEC/GSM05500/GSM05500 - Currency.docx
@@ -9805,6 +9805,62 @@
           <w:p>
             <w:pPr>
               <w:pStyle w:val="NoSpacing"/>
+              <w:numPr>
+                <w:ilvl w:val="2"/>
+                <w:numId w:val="1"/>
+              </w:numPr>
+              <w:rPr>
+                <w:rFonts w:ascii="Courier New" w:hAnsi="Courier New" w:cs="Courier New"/>
+                <w:sz w:val="14"/>
+              </w:rPr>
+            </w:pPr>
+            <w:r>
+              <w:rPr>
+                <w:rFonts w:ascii="Courier New" w:hAnsi="Courier New" w:cs="Courier New"/>
+                <w:b/>
+                <w:color w:val="FF0000"/>
+                <w:sz w:val="14"/>
+              </w:rPr>
+              <w:t>[CR0</w:t>
+            </w:r>
+            <w:r>
+              <w:rPr>
+                <w:rFonts w:ascii="Courier New" w:hAnsi="Courier New" w:cs="Courier New"/>
+                <w:b/>
+                <w:color w:val="FF0000"/>
+                <w:sz w:val="14"/>
+              </w:rPr>
+              <w:t>2</w:t>
+            </w:r>
+            <w:r>
+              <w:rPr>
+                <w:rFonts w:ascii="Courier New" w:hAnsi="Courier New" w:cs="Courier New"/>
+                <w:b/>
+                <w:color w:val="FF0000"/>
+                <w:sz w:val="14"/>
+              </w:rPr>
+              <w:t>]</w:t>
+            </w:r>
+            <w:r>
+              <w:rPr>
+                <w:rFonts w:ascii="Courier New" w:hAnsi="Courier New" w:cs="Courier New"/>
+                <w:b/>
+                <w:color w:val="FF0000"/>
+                <w:sz w:val="14"/>
+              </w:rPr>
+              <w:t xml:space="preserve"> </w:t>
+            </w:r>
+            <w:r>
+              <w:rPr>
+                <w:rFonts w:ascii="Courier New" w:hAnsi="Courier New" w:cs="Courier New"/>
+                <w:sz w:val="14"/>
+              </w:rPr>
+              <w:t>Disabled</w:t>
+            </w:r>
+          </w:p>
+          <w:p>
+            <w:pPr>
+              <w:pStyle w:val="NoSpacing"/>
               <w:ind w:left="1800"/>
               <w:rPr>
                 <w:rFonts w:ascii="Courier New" w:hAnsi="Courier New" w:cs="Courier New"/>
@@ -9943,6 +9999,62 @@
                 <w:sz w:val="14"/>
               </w:rPr>
               <w:t>20)</w:t>
+            </w:r>
+          </w:p>
+          <w:p>
+            <w:pPr>
+              <w:pStyle w:val="NoSpacing"/>
+              <w:numPr>
+                <w:ilvl w:val="2"/>
+                <w:numId w:val="1"/>
+              </w:numPr>
+              <w:rPr>
+                <w:rFonts w:ascii="Courier New" w:hAnsi="Courier New" w:cs="Courier New"/>
+                <w:sz w:val="14"/>
+              </w:rPr>
+            </w:pPr>
+            <w:r>
+              <w:rPr>
+                <w:rFonts w:ascii="Courier New" w:hAnsi="Courier New" w:cs="Courier New"/>
+                <w:b/>
+                <w:color w:val="FF0000"/>
+                <w:sz w:val="14"/>
+              </w:rPr>
+              <w:t>[CR0</w:t>
+            </w:r>
+            <w:r>
+              <w:rPr>
+                <w:rFonts w:ascii="Courier New" w:hAnsi="Courier New" w:cs="Courier New"/>
+                <w:b/>
+                <w:color w:val="FF0000"/>
+                <w:sz w:val="14"/>
+              </w:rPr>
+              <w:t>2</w:t>
+            </w:r>
+            <w:r>
+              <w:rPr>
+                <w:rFonts w:ascii="Courier New" w:hAnsi="Courier New" w:cs="Courier New"/>
+                <w:b/>
+                <w:color w:val="FF0000"/>
+                <w:sz w:val="14"/>
+              </w:rPr>
+              <w:t>]</w:t>
+            </w:r>
+            <w:r>
+              <w:rPr>
+                <w:rFonts w:ascii="Courier New" w:hAnsi="Courier New" w:cs="Courier New"/>
+                <w:b/>
+                <w:color w:val="FF0000"/>
+                <w:sz w:val="14"/>
+              </w:rPr>
+              <w:t xml:space="preserve"> </w:t>
+            </w:r>
+            <w:r>
+              <w:rPr>
+                <w:rFonts w:ascii="Courier New" w:hAnsi="Courier New" w:cs="Courier New"/>
+                <w:sz w:val="14"/>
+              </w:rPr>
+              <w:t>Disabled</w:t>
             </w:r>
           </w:p>
           <w:p>
@@ -10287,9 +10399,52 @@
             <w:r>
               <w:rPr>
                 <w:rFonts w:ascii="Courier New" w:hAnsi="Courier New" w:cs="Courier New"/>
+                <w:b/>
+                <w:color w:val="FF0000"/>
+                <w:sz w:val="14"/>
+              </w:rPr>
+              <w:t>[CR0</w:t>
+            </w:r>
+            <w:r>
+              <w:rPr>
+                <w:rFonts w:ascii="Courier New" w:hAnsi="Courier New" w:cs="Courier New"/>
+                <w:b/>
+                <w:color w:val="FF0000"/>
+                <w:sz w:val="14"/>
+              </w:rPr>
+              <w:t>2</w:t>
+            </w:r>
+            <w:r>
+              <w:rPr>
+                <w:rFonts w:ascii="Courier New" w:hAnsi="Courier New" w:cs="Courier New"/>
+                <w:b/>
+                <w:color w:val="FF0000"/>
+                <w:sz w:val="14"/>
+              </w:rPr>
+              <w:t>]</w:t>
+            </w:r>
+            <w:r>
+              <w:rPr>
+                <w:rFonts w:ascii="Courier New" w:hAnsi="Courier New" w:cs="Courier New"/>
+                <w:color w:val="FF0000"/>
+                <w:sz w:val="14"/>
+              </w:rPr>
+              <w:t xml:space="preserve"> </w:t>
+            </w:r>
+            <w:r>
+              <w:rPr>
+                <w:rFonts w:ascii="Courier New" w:hAnsi="Courier New" w:cs="Courier New"/>
+                <w:strike/>
                 <w:sz w:val="14"/>
               </w:rPr>
               <w:t>Textbox</w:t>
+            </w:r>
+            <w:r>
+              <w:rPr>
+                <w:rFonts w:ascii="Courier New" w:hAnsi="Courier New" w:cs="Courier New"/>
+                <w:sz w:val="14"/>
+              </w:rPr>
+              <w:t xml:space="preserve"> Lookup</w:t>
             </w:r>
           </w:p>
           <w:p>
@@ -10318,7 +10473,218 @@
                 <w:sz w:val="14"/>
                 <w:szCs w:val="19"/>
               </w:rPr>
-              <w:t>C</w:t>
+              <w:t>CCURRENCY_CODE</w:t>
+            </w:r>
+          </w:p>
+          <w:p>
+            <w:pPr>
+              <w:pStyle w:val="NoSpacing"/>
+              <w:numPr>
+                <w:ilvl w:val="2"/>
+                <w:numId w:val="1"/>
+              </w:numPr>
+              <w:rPr>
+                <w:rFonts w:ascii="Courier New" w:hAnsi="Courier New" w:cs="Courier New"/>
+                <w:sz w:val="14"/>
+              </w:rPr>
+            </w:pPr>
+            <w:proofErr w:type="gramStart"/>
+            <w:r>
+              <w:rPr>
+                <w:rFonts w:ascii="Courier New" w:hAnsi="Courier New" w:cs="Courier New"/>
+                <w:sz w:val="14"/>
+              </w:rPr>
+              <w:t>VARCHAR(</w:t>
+            </w:r>
+            <w:proofErr w:type="gramEnd"/>
+            <w:r>
+              <w:rPr>
+                <w:rFonts w:ascii="Courier New" w:hAnsi="Courier New" w:cs="Courier New"/>
+                <w:sz w:val="14"/>
+              </w:rPr>
+              <w:t>3)</w:t>
+            </w:r>
+          </w:p>
+          <w:p>
+            <w:pPr>
+              <w:pStyle w:val="NoSpacing"/>
+              <w:numPr>
+                <w:ilvl w:val="2"/>
+                <w:numId w:val="1"/>
+              </w:numPr>
+              <w:rPr>
+                <w:rFonts w:ascii="Courier New" w:hAnsi="Courier New" w:cs="Courier New"/>
+                <w:sz w:val="14"/>
+              </w:rPr>
+            </w:pPr>
+            <w:r>
+              <w:rPr>
+                <w:rFonts w:ascii="Courier New" w:hAnsi="Courier New" w:cs="Courier New"/>
+                <w:sz w:val="14"/>
+              </w:rPr>
+              <w:t>Mandatory</w:t>
+            </w:r>
+          </w:p>
+          <w:p>
+            <w:pPr>
+              <w:pStyle w:val="NoSpacing"/>
+              <w:numPr>
+                <w:ilvl w:val="2"/>
+                <w:numId w:val="1"/>
+              </w:numPr>
+              <w:rPr>
+                <w:rFonts w:ascii="Courier New" w:hAnsi="Courier New" w:cs="Courier New"/>
+                <w:sz w:val="14"/>
+              </w:rPr>
+            </w:pPr>
+            <w:r>
+              <w:rPr>
+                <w:rFonts w:ascii="Courier New" w:hAnsi="Courier New" w:cs="Courier New"/>
+                <w:b/>
+                <w:color w:val="FF0000"/>
+                <w:sz w:val="14"/>
+              </w:rPr>
+              <w:t>[CR0</w:t>
+            </w:r>
+            <w:r>
+              <w:rPr>
+                <w:rFonts w:ascii="Courier New" w:hAnsi="Courier New" w:cs="Courier New"/>
+                <w:b/>
+                <w:color w:val="FF0000"/>
+                <w:sz w:val="14"/>
+              </w:rPr>
+              <w:t>2</w:t>
+            </w:r>
+            <w:r>
+              <w:rPr>
+                <w:rFonts w:ascii="Courier New" w:hAnsi="Courier New" w:cs="Courier New"/>
+                <w:b/>
+                <w:color w:val="FF0000"/>
+                <w:sz w:val="14"/>
+              </w:rPr>
+              <w:t>]</w:t>
+            </w:r>
+            <w:r>
+              <w:rPr>
+                <w:rFonts w:ascii="Courier New" w:hAnsi="Courier New" w:cs="Courier New"/>
+                <w:color w:val="FF0000"/>
+                <w:sz w:val="14"/>
+              </w:rPr>
+              <w:t xml:space="preserve"> </w:t>
+            </w:r>
+            <w:r>
+              <w:rPr>
+                <w:rFonts w:ascii="Courier New" w:hAnsi="Courier New" w:cs="Courier New"/>
+                <w:sz w:val="14"/>
+              </w:rPr>
+              <w:t>Value: GSL00300 – Currency Lookup</w:t>
+            </w:r>
+          </w:p>
+          <w:p>
+            <w:pPr>
+              <w:pStyle w:val="NoSpacing"/>
+              <w:ind w:left="1800"/>
+              <w:rPr>
+                <w:rFonts w:ascii="Courier New" w:hAnsi="Courier New" w:cs="Courier New"/>
+                <w:sz w:val="14"/>
+              </w:rPr>
+            </w:pPr>
+            <w:r>
+              <w:rPr>
+                <w:rFonts w:ascii="Courier New" w:hAnsi="Courier New" w:cs="Courier New"/>
+                <w:sz w:val="14"/>
+              </w:rPr>
+              <w:t>With Parameter: Login Company Id</w:t>
+            </w:r>
+          </w:p>
+          <w:p>
+            <w:pPr>
+              <w:pStyle w:val="NoSpacing"/>
+              <w:rPr>
+                <w:rFonts w:ascii="Courier New" w:hAnsi="Courier New" w:cs="Courier New"/>
+                <w:sz w:val="14"/>
+              </w:rPr>
+            </w:pPr>
+          </w:p>
+          <w:p>
+            <w:pPr>
+              <w:pStyle w:val="NoSpacing"/>
+              <w:numPr>
+                <w:ilvl w:val="1"/>
+                <w:numId w:val="1"/>
+              </w:numPr>
+              <w:rPr>
+                <w:rFonts w:ascii="Courier New" w:hAnsi="Courier New" w:cs="Courier New"/>
+                <w:sz w:val="14"/>
+              </w:rPr>
+            </w:pPr>
+            <w:r>
+              <w:rPr>
+                <w:rFonts w:ascii="Courier New" w:hAnsi="Courier New" w:cs="Courier New"/>
+                <w:sz w:val="14"/>
+              </w:rPr>
+              <w:t>"</w:t>
+            </w:r>
+            <w:r>
+              <w:rPr>
+                <w:rFonts w:ascii="Courier New" w:hAnsi="Courier New" w:cs="Courier New"/>
+                <w:sz w:val="14"/>
+              </w:rPr>
+              <w:t>Currency</w:t>
+            </w:r>
+            <w:r>
+              <w:rPr>
+                <w:rFonts w:ascii="Courier New" w:hAnsi="Courier New" w:cs="Courier New"/>
+                <w:sz w:val="14"/>
+              </w:rPr>
+              <w:t xml:space="preserve"> Name*</w:t>
+            </w:r>
+            <w:r>
+              <w:rPr>
+                <w:rFonts w:ascii="Courier New" w:hAnsi="Courier New" w:cs="Courier New"/>
+                <w:sz w:val="14"/>
+              </w:rPr>
+              <w:t>"</w:t>
+            </w:r>
+          </w:p>
+          <w:p>
+            <w:pPr>
+              <w:pStyle w:val="NoSpacing"/>
+              <w:numPr>
+                <w:ilvl w:val="2"/>
+                <w:numId w:val="1"/>
+              </w:numPr>
+              <w:rPr>
+                <w:rFonts w:ascii="Courier New" w:hAnsi="Courier New" w:cs="Courier New"/>
+                <w:sz w:val="14"/>
+              </w:rPr>
+            </w:pPr>
+            <w:r>
+              <w:rPr>
+                <w:rFonts w:ascii="Courier New" w:hAnsi="Courier New" w:cs="Courier New"/>
+                <w:sz w:val="14"/>
+              </w:rPr>
+              <w:t>Textbox</w:t>
+            </w:r>
+          </w:p>
+          <w:p>
+            <w:pPr>
+              <w:pStyle w:val="NoSpacing"/>
+              <w:numPr>
+                <w:ilvl w:val="2"/>
+                <w:numId w:val="1"/>
+              </w:numPr>
+              <w:rPr>
+                <w:rFonts w:ascii="Courier New" w:hAnsi="Courier New" w:cs="Courier New"/>
+                <w:sz w:val="14"/>
+              </w:rPr>
+            </w:pPr>
+            <w:r>
+              <w:rPr>
+                <w:rFonts w:ascii="Courier New" w:hAnsi="Courier New" w:cs="Courier New"/>
+                <w:sz w:val="14"/>
+              </w:rPr>
+              <w:t xml:space="preserve">Display = </w:t>
             </w:r>
             <w:r>
               <w:rPr>
@@ -10327,7 +10693,7 @@
                 <w:sz w:val="14"/>
                 <w:szCs w:val="19"/>
               </w:rPr>
-              <w:t>CURRENCY</w:t>
+              <w:t>C</w:t>
             </w:r>
             <w:r>
               <w:rPr>
@@ -10336,146 +10702,7 @@
                 <w:sz w:val="14"/>
                 <w:szCs w:val="19"/>
               </w:rPr>
-              <w:t>_CODE</w:t>
-            </w:r>
-          </w:p>
-          <w:p>
-            <w:pPr>
-              <w:pStyle w:val="NoSpacing"/>
-              <w:numPr>
-                <w:ilvl w:val="2"/>
-                <w:numId w:val="1"/>
-              </w:numPr>
-              <w:rPr>
-                <w:rFonts w:ascii="Courier New" w:hAnsi="Courier New" w:cs="Courier New"/>
-                <w:sz w:val="14"/>
-              </w:rPr>
-            </w:pPr>
-            <w:proofErr w:type="gramStart"/>
-            <w:r>
-              <w:rPr>
-                <w:rFonts w:ascii="Courier New" w:hAnsi="Courier New" w:cs="Courier New"/>
-                <w:sz w:val="14"/>
-              </w:rPr>
-              <w:t>VARCHAR(</w:t>
-            </w:r>
-            <w:proofErr w:type="gramEnd"/>
-            <w:r>
-              <w:rPr>
-                <w:rFonts w:ascii="Courier New" w:hAnsi="Courier New" w:cs="Courier New"/>
-                <w:sz w:val="14"/>
-              </w:rPr>
-              <w:t>8)</w:t>
-            </w:r>
-          </w:p>
-          <w:p>
-            <w:pPr>
-              <w:pStyle w:val="NoSpacing"/>
-              <w:numPr>
-                <w:ilvl w:val="2"/>
-                <w:numId w:val="1"/>
-              </w:numPr>
-              <w:rPr>
-                <w:rFonts w:ascii="Courier New" w:hAnsi="Courier New" w:cs="Courier New"/>
-                <w:sz w:val="14"/>
-              </w:rPr>
-            </w:pPr>
-            <w:r>
-              <w:rPr>
-                <w:rFonts w:ascii="Courier New" w:hAnsi="Courier New" w:cs="Courier New"/>
-                <w:sz w:val="14"/>
-              </w:rPr>
-              <w:t>Mandatory</w:t>
-            </w:r>
-          </w:p>
-          <w:p>
-            <w:pPr>
-              <w:pStyle w:val="NoSpacing"/>
-              <w:rPr>
-                <w:rFonts w:ascii="Courier New" w:hAnsi="Courier New" w:cs="Courier New"/>
-                <w:sz w:val="14"/>
-              </w:rPr>
-            </w:pPr>
-          </w:p>
-          <w:p>
-            <w:pPr>
-              <w:pStyle w:val="NoSpacing"/>
-              <w:numPr>
-                <w:ilvl w:val="1"/>
-                <w:numId w:val="1"/>
-              </w:numPr>
-              <w:rPr>
-                <w:rFonts w:ascii="Courier New" w:hAnsi="Courier New" w:cs="Courier New"/>
-                <w:sz w:val="14"/>
-              </w:rPr>
-            </w:pPr>
-            <w:r>
-              <w:rPr>
-                <w:rFonts w:ascii="Courier New" w:hAnsi="Courier New" w:cs="Courier New"/>
-                <w:sz w:val="14"/>
-              </w:rPr>
-              <w:t>"</w:t>
-            </w:r>
-            <w:r>
-              <w:rPr>
-                <w:rFonts w:ascii="Courier New" w:hAnsi="Courier New" w:cs="Courier New"/>
-                <w:sz w:val="14"/>
-              </w:rPr>
-              <w:t>Currency</w:t>
-            </w:r>
-            <w:r>
-              <w:rPr>
-                <w:rFonts w:ascii="Courier New" w:hAnsi="Courier New" w:cs="Courier New"/>
-                <w:sz w:val="14"/>
-              </w:rPr>
-              <w:t xml:space="preserve"> Name*</w:t>
-            </w:r>
-            <w:r>
-              <w:rPr>
-                <w:rFonts w:ascii="Courier New" w:hAnsi="Courier New" w:cs="Courier New"/>
-                <w:sz w:val="14"/>
-              </w:rPr>
-              <w:t>"</w:t>
-            </w:r>
-          </w:p>
-          <w:p>
-            <w:pPr>
-              <w:pStyle w:val="NoSpacing"/>
-              <w:numPr>
-                <w:ilvl w:val="2"/>
-                <w:numId w:val="1"/>
-              </w:numPr>
-              <w:rPr>
-                <w:rFonts w:ascii="Courier New" w:hAnsi="Courier New" w:cs="Courier New"/>
-                <w:sz w:val="14"/>
-              </w:rPr>
-            </w:pPr>
-            <w:r>
-              <w:rPr>
-                <w:rFonts w:ascii="Courier New" w:hAnsi="Courier New" w:cs="Courier New"/>
-                <w:sz w:val="14"/>
-              </w:rPr>
-              <w:t>Textbox</w:t>
-            </w:r>
-          </w:p>
-          <w:p>
-            <w:pPr>
-              <w:pStyle w:val="NoSpacing"/>
-              <w:numPr>
-                <w:ilvl w:val="2"/>
-                <w:numId w:val="1"/>
-              </w:numPr>
-              <w:rPr>
-                <w:rFonts w:ascii="Courier New" w:hAnsi="Courier New" w:cs="Courier New"/>
-                <w:sz w:val="14"/>
-              </w:rPr>
-            </w:pPr>
-            <w:r>
-              <w:rPr>
-                <w:rFonts w:ascii="Courier New" w:hAnsi="Courier New" w:cs="Courier New"/>
-                <w:sz w:val="14"/>
-              </w:rPr>
-              <w:t xml:space="preserve">Display = </w:t>
+              <w:t>CURRENCY</w:t>
             </w:r>
             <w:r>
               <w:rPr>
@@ -10484,7 +10711,157 @@
                 <w:sz w:val="14"/>
                 <w:szCs w:val="19"/>
               </w:rPr>
-              <w:t>C</w:t>
+              <w:t>_NAME</w:t>
+            </w:r>
+          </w:p>
+          <w:p>
+            <w:pPr>
+              <w:pStyle w:val="NoSpacing"/>
+              <w:numPr>
+                <w:ilvl w:val="2"/>
+                <w:numId w:val="1"/>
+              </w:numPr>
+              <w:rPr>
+                <w:rFonts w:ascii="Courier New" w:hAnsi="Courier New" w:cs="Courier New"/>
+                <w:sz w:val="14"/>
+              </w:rPr>
+            </w:pPr>
+            <w:proofErr w:type="gramStart"/>
+            <w:r>
+              <w:rPr>
+                <w:rFonts w:ascii="Courier New" w:hAnsi="Courier New" w:cs="Courier New"/>
+                <w:sz w:val="14"/>
+              </w:rPr>
+              <w:t>NVARCHAR(</w:t>
+            </w:r>
+            <w:proofErr w:type="gramEnd"/>
+            <w:r>
+              <w:rPr>
+                <w:rFonts w:ascii="Courier New" w:hAnsi="Courier New" w:cs="Courier New"/>
+                <w:sz w:val="14"/>
+              </w:rPr>
+              <w:t>80)</w:t>
+            </w:r>
+          </w:p>
+          <w:p>
+            <w:pPr>
+              <w:pStyle w:val="NoSpacing"/>
+              <w:numPr>
+                <w:ilvl w:val="2"/>
+                <w:numId w:val="1"/>
+              </w:numPr>
+              <w:rPr>
+                <w:rFonts w:ascii="Courier New" w:hAnsi="Courier New" w:cs="Courier New"/>
+                <w:sz w:val="14"/>
+              </w:rPr>
+            </w:pPr>
+            <w:r>
+              <w:rPr>
+                <w:rFonts w:ascii="Courier New" w:hAnsi="Courier New" w:cs="Courier New"/>
+                <w:sz w:val="14"/>
+              </w:rPr>
+              <w:t xml:space="preserve">Mandatory </w:t>
+            </w:r>
+          </w:p>
+          <w:p>
+            <w:pPr>
+              <w:pStyle w:val="NoSpacing"/>
+              <w:ind w:left="360"/>
+              <w:rPr>
+                <w:rFonts w:ascii="Courier New" w:hAnsi="Courier New" w:cs="Courier New"/>
+                <w:sz w:val="14"/>
+                <w:szCs w:val="14"/>
+              </w:rPr>
+            </w:pPr>
+          </w:p>
+          <w:p>
+            <w:pPr>
+              <w:pStyle w:val="NoSpacing"/>
+              <w:numPr>
+                <w:ilvl w:val="1"/>
+                <w:numId w:val="1"/>
+              </w:numPr>
+              <w:rPr>
+                <w:rFonts w:ascii="Courier New" w:hAnsi="Courier New" w:cs="Courier New"/>
+                <w:sz w:val="14"/>
+              </w:rPr>
+            </w:pPr>
+            <w:r>
+              <w:rPr>
+                <w:rFonts w:ascii="Courier New" w:hAnsi="Courier New" w:cs="Courier New"/>
+                <w:sz w:val="14"/>
+              </w:rPr>
+              <w:t>"</w:t>
+            </w:r>
+            <w:r>
+              <w:rPr>
+                <w:rFonts w:ascii="Courier New" w:hAnsi="Courier New" w:cs="Courier New"/>
+                <w:sz w:val="14"/>
+              </w:rPr>
+              <w:t xml:space="preserve">Local </w:t>
+            </w:r>
+            <w:proofErr w:type="spellStart"/>
+            <w:r>
+              <w:rPr>
+                <w:rFonts w:ascii="Courier New" w:hAnsi="Courier New" w:cs="Courier New"/>
+                <w:sz w:val="14"/>
+              </w:rPr>
+              <w:t>Curr</w:t>
+            </w:r>
+            <w:proofErr w:type="spellEnd"/>
+            <w:r>
+              <w:rPr>
+                <w:rFonts w:ascii="Courier New" w:hAnsi="Courier New" w:cs="Courier New"/>
+                <w:sz w:val="14"/>
+              </w:rPr>
+              <w:t>. Base Rate</w:t>
+            </w:r>
+            <w:r>
+              <w:rPr>
+                <w:rFonts w:ascii="Courier New" w:hAnsi="Courier New" w:cs="Courier New"/>
+                <w:sz w:val="14"/>
+              </w:rPr>
+              <w:t>"</w:t>
+            </w:r>
+          </w:p>
+          <w:p>
+            <w:pPr>
+              <w:pStyle w:val="NoSpacing"/>
+              <w:numPr>
+                <w:ilvl w:val="2"/>
+                <w:numId w:val="1"/>
+              </w:numPr>
+              <w:rPr>
+                <w:rFonts w:ascii="Courier New" w:hAnsi="Courier New" w:cs="Courier New"/>
+                <w:sz w:val="14"/>
+              </w:rPr>
+            </w:pPr>
+            <w:r>
+              <w:rPr>
+                <w:rFonts w:ascii="Courier New" w:hAnsi="Courier New" w:cs="Courier New"/>
+                <w:sz w:val="14"/>
+              </w:rPr>
+              <w:t>Numeric Spinner</w:t>
+            </w:r>
+          </w:p>
+          <w:p>
+            <w:pPr>
+              <w:pStyle w:val="NoSpacing"/>
+              <w:numPr>
+                <w:ilvl w:val="2"/>
+                <w:numId w:val="1"/>
+              </w:numPr>
+              <w:rPr>
+                <w:rFonts w:ascii="Courier New" w:hAnsi="Courier New" w:cs="Courier New"/>
+                <w:sz w:val="14"/>
+              </w:rPr>
+            </w:pPr>
+            <w:r>
+              <w:rPr>
+                <w:rFonts w:ascii="Courier New" w:hAnsi="Courier New" w:cs="Courier New"/>
+                <w:sz w:val="14"/>
+              </w:rPr>
+              <w:t xml:space="preserve">Display = </w:t>
             </w:r>
             <w:r>
               <w:rPr>
@@ -10493,7 +10870,152 @@
                 <w:sz w:val="14"/>
                 <w:szCs w:val="19"/>
               </w:rPr>
-              <w:t>CURRENCY</w:t>
+              <w:t>NLBASE_RATE_AMOUNT</w:t>
+            </w:r>
+          </w:p>
+          <w:p>
+            <w:pPr>
+              <w:pStyle w:val="NoSpacing"/>
+              <w:numPr>
+                <w:ilvl w:val="2"/>
+                <w:numId w:val="1"/>
+              </w:numPr>
+              <w:rPr>
+                <w:rFonts w:ascii="Courier New" w:hAnsi="Courier New" w:cs="Courier New"/>
+                <w:sz w:val="14"/>
+              </w:rPr>
+            </w:pPr>
+            <w:r>
+              <w:rPr>
+                <w:rFonts w:ascii="Courier New" w:hAnsi="Courier New" w:cs="Courier New"/>
+                <w:sz w:val="14"/>
+              </w:rPr>
+              <w:t>Min Value = 0</w:t>
+            </w:r>
+          </w:p>
+          <w:p>
+            <w:pPr>
+              <w:pStyle w:val="NoSpacing"/>
+              <w:numPr>
+                <w:ilvl w:val="2"/>
+                <w:numId w:val="1"/>
+              </w:numPr>
+              <w:rPr>
+                <w:rFonts w:ascii="Courier New" w:hAnsi="Courier New" w:cs="Courier New"/>
+                <w:sz w:val="14"/>
+              </w:rPr>
+            </w:pPr>
+            <w:r>
+              <w:rPr>
+                <w:rFonts w:ascii="Courier New" w:hAnsi="Courier New" w:cs="Courier New"/>
+                <w:sz w:val="14"/>
+              </w:rPr>
+              <w:t>Max Value = 999,999,999</w:t>
+            </w:r>
+          </w:p>
+          <w:p>
+            <w:pPr>
+              <w:pStyle w:val="NoSpacing"/>
+              <w:numPr>
+                <w:ilvl w:val="2"/>
+                <w:numId w:val="1"/>
+              </w:numPr>
+              <w:rPr>
+                <w:rFonts w:ascii="Courier New" w:hAnsi="Courier New" w:cs="Courier New"/>
+                <w:sz w:val="14"/>
+              </w:rPr>
+            </w:pPr>
+            <w:r>
+              <w:rPr>
+                <w:rFonts w:ascii="Courier New" w:hAnsi="Courier New" w:cs="Courier New"/>
+                <w:sz w:val="14"/>
+              </w:rPr>
+              <w:t>Stepping Value = 1</w:t>
+            </w:r>
+          </w:p>
+          <w:p>
+            <w:pPr>
+              <w:pStyle w:val="NoSpacing"/>
+              <w:ind w:left="360"/>
+              <w:rPr>
+                <w:rFonts w:ascii="Courier New" w:hAnsi="Courier New" w:cs="Courier New"/>
+                <w:sz w:val="14"/>
+                <w:szCs w:val="14"/>
+              </w:rPr>
+            </w:pPr>
+          </w:p>
+          <w:p>
+            <w:pPr>
+              <w:pStyle w:val="NoSpacing"/>
+              <w:numPr>
+                <w:ilvl w:val="1"/>
+                <w:numId w:val="1"/>
+              </w:numPr>
+              <w:rPr>
+                <w:rFonts w:ascii="Courier New" w:hAnsi="Courier New" w:cs="Courier New"/>
+                <w:sz w:val="14"/>
+              </w:rPr>
+            </w:pPr>
+            <w:r>
+              <w:rPr>
+                <w:rFonts w:ascii="Courier New" w:hAnsi="Courier New" w:cs="Courier New"/>
+                <w:sz w:val="14"/>
+              </w:rPr>
+              <w:t>"</w:t>
+            </w:r>
+            <w:r>
+              <w:rPr>
+                <w:rFonts w:ascii="Courier New" w:hAnsi="Courier New" w:cs="Courier New"/>
+                <w:sz w:val="14"/>
+              </w:rPr>
+              <w:t>Local Currency Rate</w:t>
+            </w:r>
+            <w:r>
+              <w:rPr>
+                <w:rFonts w:ascii="Courier New" w:hAnsi="Courier New" w:cs="Courier New"/>
+                <w:sz w:val="14"/>
+              </w:rPr>
+              <w:t>"</w:t>
+            </w:r>
+          </w:p>
+          <w:p>
+            <w:pPr>
+              <w:pStyle w:val="NoSpacing"/>
+              <w:numPr>
+                <w:ilvl w:val="2"/>
+                <w:numId w:val="1"/>
+              </w:numPr>
+              <w:rPr>
+                <w:rFonts w:ascii="Courier New" w:hAnsi="Courier New" w:cs="Courier New"/>
+                <w:sz w:val="14"/>
+              </w:rPr>
+            </w:pPr>
+            <w:r>
+              <w:rPr>
+                <w:rFonts w:ascii="Courier New" w:hAnsi="Courier New" w:cs="Courier New"/>
+                <w:sz w:val="14"/>
+              </w:rPr>
+              <w:t>Numeric Spinner</w:t>
+            </w:r>
+          </w:p>
+          <w:p>
+            <w:pPr>
+              <w:pStyle w:val="NoSpacing"/>
+              <w:numPr>
+                <w:ilvl w:val="2"/>
+                <w:numId w:val="1"/>
+              </w:numPr>
+              <w:rPr>
+                <w:rFonts w:ascii="Courier New" w:hAnsi="Courier New" w:cs="Courier New"/>
+                <w:sz w:val="14"/>
+              </w:rPr>
+            </w:pPr>
+            <w:r>
+              <w:rPr>
+                <w:rFonts w:ascii="Courier New" w:hAnsi="Courier New" w:cs="Courier New"/>
+                <w:sz w:val="14"/>
+              </w:rPr>
+              <w:t xml:space="preserve">Display = </w:t>
             </w:r>
             <w:r>
               <w:rPr>
@@ -10502,7 +11024,7 @@
                 <w:sz w:val="14"/>
                 <w:szCs w:val="19"/>
               </w:rPr>
-              <w:t>_NAME</w:t>
+              <w:t>NLCURRENCY_RATE_AMOUNT</w:t>
             </w:r>
           </w:p>
           <w:p>
@@ -10517,325 +11039,11 @@
                 <w:sz w:val="14"/>
               </w:rPr>
             </w:pPr>
-            <w:proofErr w:type="gramStart"/>
-            <w:r>
-              <w:rPr>
-                <w:rFonts w:ascii="Courier New" w:hAnsi="Courier New" w:cs="Courier New"/>
-                <w:sz w:val="14"/>
-              </w:rPr>
-              <w:t>NVARCHAR(</w:t>
-            </w:r>
-            <w:proofErr w:type="gramEnd"/>
-            <w:r>
-              <w:rPr>
-                <w:rFonts w:ascii="Courier New" w:hAnsi="Courier New" w:cs="Courier New"/>
-                <w:sz w:val="14"/>
-              </w:rPr>
-              <w:t>80)</w:t>
-            </w:r>
-          </w:p>
-          <w:p>
-            <w:pPr>
-              <w:pStyle w:val="NoSpacing"/>
-              <w:numPr>
-                <w:ilvl w:val="2"/>
-                <w:numId w:val="1"/>
-              </w:numPr>
-              <w:rPr>
-                <w:rFonts w:ascii="Courier New" w:hAnsi="Courier New" w:cs="Courier New"/>
-                <w:sz w:val="14"/>
-              </w:rPr>
-            </w:pPr>
-            <w:r>
-              <w:rPr>
-                <w:rFonts w:ascii="Courier New" w:hAnsi="Courier New" w:cs="Courier New"/>
-                <w:sz w:val="14"/>
-              </w:rPr>
-              <w:t xml:space="preserve">Mandatory </w:t>
-            </w:r>
-          </w:p>
-          <w:p>
-            <w:pPr>
-              <w:pStyle w:val="NoSpacing"/>
-              <w:ind w:left="360"/>
-              <w:rPr>
-                <w:rFonts w:ascii="Courier New" w:hAnsi="Courier New" w:cs="Courier New"/>
-                <w:sz w:val="14"/>
-                <w:szCs w:val="14"/>
-              </w:rPr>
-            </w:pPr>
-          </w:p>
-          <w:p>
-            <w:pPr>
-              <w:pStyle w:val="NoSpacing"/>
-              <w:numPr>
-                <w:ilvl w:val="1"/>
-                <w:numId w:val="1"/>
-              </w:numPr>
-              <w:rPr>
-                <w:rFonts w:ascii="Courier New" w:hAnsi="Courier New" w:cs="Courier New"/>
-                <w:sz w:val="14"/>
-              </w:rPr>
-            </w:pPr>
-            <w:r>
-              <w:rPr>
-                <w:rFonts w:ascii="Courier New" w:hAnsi="Courier New" w:cs="Courier New"/>
-                <w:sz w:val="14"/>
-              </w:rPr>
-              <w:t>"</w:t>
-            </w:r>
-            <w:r>
-              <w:rPr>
-                <w:rFonts w:ascii="Courier New" w:hAnsi="Courier New" w:cs="Courier New"/>
-                <w:sz w:val="14"/>
-              </w:rPr>
-              <w:t xml:space="preserve">Local </w:t>
-            </w:r>
-            <w:proofErr w:type="spellStart"/>
-            <w:r>
-              <w:rPr>
-                <w:rFonts w:ascii="Courier New" w:hAnsi="Courier New" w:cs="Courier New"/>
-                <w:sz w:val="14"/>
-              </w:rPr>
-              <w:t>Curr</w:t>
-            </w:r>
-            <w:proofErr w:type="spellEnd"/>
-            <w:r>
-              <w:rPr>
-                <w:rFonts w:ascii="Courier New" w:hAnsi="Courier New" w:cs="Courier New"/>
-                <w:sz w:val="14"/>
-              </w:rPr>
-              <w:t>. Base Rate</w:t>
-            </w:r>
-            <w:r>
-              <w:rPr>
-                <w:rFonts w:ascii="Courier New" w:hAnsi="Courier New" w:cs="Courier New"/>
-                <w:sz w:val="14"/>
-              </w:rPr>
-              <w:t>"</w:t>
-            </w:r>
-          </w:p>
-          <w:p>
-            <w:pPr>
-              <w:pStyle w:val="NoSpacing"/>
-              <w:numPr>
-                <w:ilvl w:val="2"/>
-                <w:numId w:val="1"/>
-              </w:numPr>
-              <w:rPr>
-                <w:rFonts w:ascii="Courier New" w:hAnsi="Courier New" w:cs="Courier New"/>
-                <w:sz w:val="14"/>
-              </w:rPr>
-            </w:pPr>
-            <w:r>
-              <w:rPr>
-                <w:rFonts w:ascii="Courier New" w:hAnsi="Courier New" w:cs="Courier New"/>
-                <w:sz w:val="14"/>
-              </w:rPr>
-              <w:t>Numeric Spinner</w:t>
-            </w:r>
-          </w:p>
-          <w:p>
-            <w:pPr>
-              <w:pStyle w:val="NoSpacing"/>
-              <w:numPr>
-                <w:ilvl w:val="2"/>
-                <w:numId w:val="1"/>
-              </w:numPr>
-              <w:rPr>
-                <w:rFonts w:ascii="Courier New" w:hAnsi="Courier New" w:cs="Courier New"/>
-                <w:sz w:val="14"/>
-              </w:rPr>
-            </w:pPr>
-            <w:r>
-              <w:rPr>
-                <w:rFonts w:ascii="Courier New" w:hAnsi="Courier New" w:cs="Courier New"/>
-                <w:sz w:val="14"/>
-              </w:rPr>
-              <w:t xml:space="preserve">Display = </w:t>
-            </w:r>
-            <w:r>
-              <w:rPr>
-                <w:rFonts w:ascii="Consolas" w:hAnsi="Consolas" w:cs="Consolas"/>
-                <w:color w:val="000000"/>
-                <w:sz w:val="14"/>
-                <w:szCs w:val="19"/>
-              </w:rPr>
-              <w:t>NLBASE_RATE_AMOUNT</w:t>
-            </w:r>
-          </w:p>
-          <w:p>
-            <w:pPr>
-              <w:pStyle w:val="NoSpacing"/>
-              <w:numPr>
-                <w:ilvl w:val="2"/>
-                <w:numId w:val="1"/>
-              </w:numPr>
-              <w:rPr>
-                <w:rFonts w:ascii="Courier New" w:hAnsi="Courier New" w:cs="Courier New"/>
-                <w:sz w:val="14"/>
-              </w:rPr>
-            </w:pPr>
-            <w:r>
-              <w:rPr>
-                <w:rFonts w:ascii="Courier New" w:hAnsi="Courier New" w:cs="Courier New"/>
-                <w:sz w:val="14"/>
-              </w:rPr>
-              <w:t>Min Value = 0</w:t>
-            </w:r>
-          </w:p>
-          <w:p>
-            <w:pPr>
-              <w:pStyle w:val="NoSpacing"/>
-              <w:numPr>
-                <w:ilvl w:val="2"/>
-                <w:numId w:val="1"/>
-              </w:numPr>
-              <w:rPr>
-                <w:rFonts w:ascii="Courier New" w:hAnsi="Courier New" w:cs="Courier New"/>
-                <w:sz w:val="14"/>
-              </w:rPr>
-            </w:pPr>
-            <w:r>
-              <w:rPr>
-                <w:rFonts w:ascii="Courier New" w:hAnsi="Courier New" w:cs="Courier New"/>
-                <w:sz w:val="14"/>
-              </w:rPr>
-              <w:t>Max Value = 999,999,999</w:t>
-            </w:r>
-          </w:p>
-          <w:p>
-            <w:pPr>
-              <w:pStyle w:val="NoSpacing"/>
-              <w:numPr>
-                <w:ilvl w:val="2"/>
-                <w:numId w:val="1"/>
-              </w:numPr>
-              <w:rPr>
-                <w:rFonts w:ascii="Courier New" w:hAnsi="Courier New" w:cs="Courier New"/>
-                <w:sz w:val="14"/>
-              </w:rPr>
-            </w:pPr>
-            <w:r>
-              <w:rPr>
-                <w:rFonts w:ascii="Courier New" w:hAnsi="Courier New" w:cs="Courier New"/>
-                <w:sz w:val="14"/>
-              </w:rPr>
-              <w:t>Stepping Value = 1</w:t>
-            </w:r>
-          </w:p>
-          <w:p>
-            <w:pPr>
-              <w:pStyle w:val="NoSpacing"/>
-              <w:ind w:left="360"/>
-              <w:rPr>
-                <w:rFonts w:ascii="Courier New" w:hAnsi="Courier New" w:cs="Courier New"/>
-                <w:sz w:val="14"/>
-                <w:szCs w:val="14"/>
-              </w:rPr>
-            </w:pPr>
-          </w:p>
-          <w:p>
-            <w:pPr>
-              <w:pStyle w:val="NoSpacing"/>
-              <w:numPr>
-                <w:ilvl w:val="1"/>
-                <w:numId w:val="1"/>
-              </w:numPr>
-              <w:rPr>
-                <w:rFonts w:ascii="Courier New" w:hAnsi="Courier New" w:cs="Courier New"/>
-                <w:sz w:val="14"/>
-              </w:rPr>
-            </w:pPr>
-            <w:r>
-              <w:rPr>
-                <w:rFonts w:ascii="Courier New" w:hAnsi="Courier New" w:cs="Courier New"/>
-                <w:sz w:val="14"/>
-              </w:rPr>
-              <w:t>"</w:t>
-            </w:r>
-            <w:r>
-              <w:rPr>
-                <w:rFonts w:ascii="Courier New" w:hAnsi="Courier New" w:cs="Courier New"/>
-                <w:sz w:val="14"/>
-              </w:rPr>
-              <w:t>Local Currency Rate</w:t>
-            </w:r>
-            <w:r>
-              <w:rPr>
-                <w:rFonts w:ascii="Courier New" w:hAnsi="Courier New" w:cs="Courier New"/>
-                <w:sz w:val="14"/>
-              </w:rPr>
-              <w:t>"</w:t>
-            </w:r>
-          </w:p>
-          <w:p>
-            <w:pPr>
-              <w:pStyle w:val="NoSpacing"/>
-              <w:numPr>
-                <w:ilvl w:val="2"/>
-                <w:numId w:val="1"/>
-              </w:numPr>
-              <w:rPr>
-                <w:rFonts w:ascii="Courier New" w:hAnsi="Courier New" w:cs="Courier New"/>
-                <w:sz w:val="14"/>
-              </w:rPr>
-            </w:pPr>
-            <w:r>
-              <w:rPr>
-                <w:rFonts w:ascii="Courier New" w:hAnsi="Courier New" w:cs="Courier New"/>
-                <w:sz w:val="14"/>
-              </w:rPr>
-              <w:t>Numeric Spinner</w:t>
-            </w:r>
-          </w:p>
-          <w:p>
-            <w:pPr>
-              <w:pStyle w:val="NoSpacing"/>
-              <w:numPr>
-                <w:ilvl w:val="2"/>
-                <w:numId w:val="1"/>
-              </w:numPr>
-              <w:rPr>
-                <w:rFonts w:ascii="Courier New" w:hAnsi="Courier New" w:cs="Courier New"/>
-                <w:sz w:val="14"/>
-              </w:rPr>
-            </w:pPr>
-            <w:r>
-              <w:rPr>
-                <w:rFonts w:ascii="Courier New" w:hAnsi="Courier New" w:cs="Courier New"/>
-                <w:sz w:val="14"/>
-              </w:rPr>
-              <w:t xml:space="preserve">Display = </w:t>
-            </w:r>
-            <w:r>
-              <w:rPr>
-                <w:rFonts w:ascii="Consolas" w:hAnsi="Consolas" w:cs="Consolas"/>
-                <w:color w:val="000000"/>
-                <w:sz w:val="14"/>
-                <w:szCs w:val="19"/>
-              </w:rPr>
-              <w:t>NLCURRENCY_RATE_AMOUNT</w:t>
-            </w:r>
-          </w:p>
-          <w:p>
-            <w:pPr>
-              <w:pStyle w:val="NoSpacing"/>
-              <w:numPr>
-                <w:ilvl w:val="2"/>
-                <w:numId w:val="1"/>
-              </w:numPr>
-              <w:rPr>
-                <w:rFonts w:ascii="Courier New" w:hAnsi="Courier New" w:cs="Courier New"/>
-                <w:sz w:val="14"/>
-              </w:rPr>
-            </w:pPr>
-            <w:r>
-              <w:rPr>
-                <w:rFonts w:ascii="Courier New" w:hAnsi="Courier New" w:cs="Courier New"/>
-                <w:sz w:val="14"/>
-              </w:rPr>
-              <w:lastRenderedPageBreak/>
+            <w:r>
+              <w:rPr>
+                <w:rFonts w:ascii="Courier New" w:hAnsi="Courier New" w:cs="Courier New"/>
+                <w:sz w:val="14"/>
+              </w:rPr>
               <w:t>Min Value = 0</w:t>
             </w:r>
           </w:p>
@@ -12281,28 +12489,7 @@
                 <w:rFonts w:ascii="Courier New" w:hAnsi="Courier New" w:cs="Courier New"/>
                 <w:sz w:val="14"/>
               </w:rPr>
-              <w:t>CACTION_CODE = 'GSM0</w:t>
-            </w:r>
-            <w:r>
-              <w:rPr>
-                <w:rFonts w:ascii="Courier New" w:hAnsi="Courier New" w:cs="Courier New"/>
-                <w:sz w:val="14"/>
-              </w:rPr>
-              <w:t>55</w:t>
-            </w:r>
-            <w:r>
-              <w:rPr>
-                <w:rFonts w:ascii="Courier New" w:hAnsi="Courier New" w:cs="Courier New"/>
-                <w:sz w:val="14"/>
-              </w:rPr>
-              <w:t>01'</w:t>
-            </w:r>
-            <w:r>
-              <w:rPr>
-                <w:rFonts w:ascii="Courier New" w:hAnsi="Courier New" w:cs="Courier New"/>
-                <w:sz w:val="14"/>
-              </w:rPr>
-              <w:t xml:space="preserve"> Add Back Date Currency Rate</w:t>
+              <w:t>CACTION_CODE = 'GSM05501' Add Back Date Currency Rate</w:t>
             </w:r>
           </w:p>
           <w:p>
@@ -12334,6 +12521,7 @@
                 <w:rFonts w:ascii="Courier New" w:hAnsi="Courier New" w:cs="Courier New"/>
                 <w:sz w:val="14"/>
               </w:rPr>
+              <w:lastRenderedPageBreak/>
               <w:t>Jika</w:t>
             </w:r>
             <w:proofErr w:type="spellEnd"/>
@@ -12358,14 +12546,7 @@
                 <w:rFonts w:ascii="Courier New" w:hAnsi="Courier New" w:cs="Courier New"/>
                 <w:sz w:val="14"/>
               </w:rPr>
-              <w:t xml:space="preserve"> </w:t>
-            </w:r>
-            <w:r>
-              <w:rPr>
-                <w:rFonts w:ascii="Courier New" w:hAnsi="Courier New" w:cs="Courier New"/>
-                <w:sz w:val="14"/>
-              </w:rPr>
-              <w:t>ADD NEW Process</w:t>
+              <w:t xml:space="preserve"> ADD NEW Process</w:t>
             </w:r>
           </w:p>
           <w:p>
@@ -12502,7 +12683,6 @@
                 <w:rFonts w:ascii="Courier New" w:hAnsi="Courier New" w:cs="Courier New"/>
                 <w:sz w:val="14"/>
               </w:rPr>
-              <w:lastRenderedPageBreak/>
               <w:t xml:space="preserve">Enabled fields: </w:t>
             </w:r>
             <w:r>
@@ -13043,28 +13223,7 @@
                 <w:rFonts w:ascii="Courier New" w:hAnsi="Courier New" w:cs="Courier New"/>
                 <w:sz w:val="14"/>
               </w:rPr>
-              <w:t>CACTION_CODE = 'GSM0550</w:t>
-            </w:r>
-            <w:r>
-              <w:rPr>
-                <w:rFonts w:ascii="Courier New" w:hAnsi="Courier New" w:cs="Courier New"/>
-                <w:sz w:val="14"/>
-              </w:rPr>
-              <w:t>2</w:t>
-            </w:r>
-            <w:r>
-              <w:rPr>
-                <w:rFonts w:ascii="Courier New" w:hAnsi="Courier New" w:cs="Courier New"/>
-                <w:sz w:val="14"/>
-              </w:rPr>
-              <w:t>'</w:t>
-            </w:r>
-            <w:r>
-              <w:rPr>
-                <w:rFonts w:ascii="Courier New" w:hAnsi="Courier New" w:cs="Courier New"/>
-                <w:sz w:val="14"/>
-              </w:rPr>
-              <w:t xml:space="preserve"> Edit Currency Rate</w:t>
+              <w:t>CACTION_CODE = 'GSM05502' Edit Currency Rate</w:t>
             </w:r>
           </w:p>
           <w:p>
@@ -13120,23 +13279,7 @@
                 <w:rFonts w:ascii="Courier New" w:hAnsi="Courier New" w:cs="Courier New"/>
                 <w:sz w:val="14"/>
               </w:rPr>
-              <w:t xml:space="preserve"> </w:t>
-            </w:r>
-            <w:r>
-              <w:rPr>
-                <w:rFonts w:ascii="Courier New" w:hAnsi="Courier New" w:cs="Courier New"/>
-                <w:sz w:val="14"/>
-              </w:rPr>
-              <w:t>EDIT</w:t>
-            </w:r>
-            <w:bookmarkStart w:id="0" w:name="_GoBack"/>
-            <w:bookmarkEnd w:id="0"/>
-            <w:r>
-              <w:rPr>
-                <w:rFonts w:ascii="Courier New" w:hAnsi="Courier New" w:cs="Courier New"/>
-                <w:sz w:val="14"/>
-              </w:rPr>
-              <w:t xml:space="preserve"> Process</w:t>
+              <w:t xml:space="preserve"> EDIT Process</w:t>
             </w:r>
           </w:p>
           <w:p>
@@ -14409,6 +14552,7 @@
         </w:rPr>
       </w:pPr>
       <w:r>
+        <w:lastRenderedPageBreak/>
         <w:t>SAVE</w:t>
       </w:r>
       <w:r>
@@ -14552,7 +14696,6 @@
                 <w:rFonts w:ascii="Courier New" w:hAnsi="Courier New" w:cs="Courier New"/>
                 <w:sz w:val="14"/>
               </w:rPr>
-              <w:lastRenderedPageBreak/>
               <w:t xml:space="preserve">EXEC RSP_GS_MAINTAIN_CURRENCY_RATE </w:t>
             </w:r>
           </w:p>
@@ -15609,6 +15752,15 @@
                 <w:color w:val="FF0000"/>
                 <w:sz w:val="14"/>
               </w:rPr>
+              <w:t xml:space="preserve">RE, </w:t>
+            </w:r>
+            <w:r>
+              <w:rPr>
+                <w:rFonts w:cs="Courier New"/>
+                <w:b/>
+                <w:color w:val="FF0000"/>
+                <w:sz w:val="14"/>
+              </w:rPr>
               <w:t>17 May 2023</w:t>
             </w:r>
           </w:p>
@@ -15752,6 +15904,35 @@
                 <w:sz w:val="14"/>
               </w:rPr>
             </w:pPr>
+            <w:r>
+              <w:rPr>
+                <w:rFonts w:cs="Courier New"/>
+                <w:b/>
+                <w:color w:val="FF0000"/>
+                <w:sz w:val="14"/>
+              </w:rPr>
+              <w:t>CR02</w:t>
+            </w:r>
+          </w:p>
+          <w:p>
+            <w:pPr>
+              <w:pStyle w:val="NoSpacing"/>
+              <w:rPr>
+                <w:rFonts w:cs="Courier New"/>
+                <w:b/>
+                <w:color w:val="FF0000"/>
+                <w:sz w:val="14"/>
+              </w:rPr>
+            </w:pPr>
+            <w:r>
+              <w:rPr>
+                <w:rFonts w:cs="Courier New"/>
+                <w:b/>
+                <w:color w:val="FF0000"/>
+                <w:sz w:val="14"/>
+              </w:rPr>
+              <w:t>RE, 21 June 2023</w:t>
+            </w:r>
           </w:p>
         </w:tc>
         <w:tc>
@@ -15770,6 +15951,56 @@
                 <w:sz w:val="14"/>
               </w:rPr>
             </w:pPr>
+            <w:proofErr w:type="spellStart"/>
+            <w:r>
+              <w:rPr>
+                <w:rFonts w:cs="Courier New"/>
+                <w:sz w:val="14"/>
+              </w:rPr>
+              <w:t>Merubah</w:t>
+            </w:r>
+            <w:proofErr w:type="spellEnd"/>
+            <w:r>
+              <w:rPr>
+                <w:rFonts w:cs="Courier New"/>
+                <w:sz w:val="14"/>
+              </w:rPr>
+              <w:t xml:space="preserve"> currency di tab Currency Rate </w:t>
+            </w:r>
+            <w:proofErr w:type="spellStart"/>
+            <w:r>
+              <w:rPr>
+                <w:rFonts w:cs="Courier New"/>
+                <w:sz w:val="14"/>
+              </w:rPr>
+              <w:t>jadi</w:t>
+            </w:r>
+            <w:proofErr w:type="spellEnd"/>
+            <w:r>
+              <w:rPr>
+                <w:rFonts w:cs="Courier New"/>
+                <w:sz w:val="14"/>
+              </w:rPr>
+              <w:t xml:space="preserve"> </w:t>
+            </w:r>
+            <w:proofErr w:type="spellStart"/>
+            <w:r>
+              <w:rPr>
+                <w:rFonts w:cs="Courier New"/>
+                <w:sz w:val="14"/>
+              </w:rPr>
+              <w:t>menggunakan</w:t>
+            </w:r>
+            <w:proofErr w:type="spellEnd"/>
+            <w:r>
+              <w:rPr>
+                <w:rFonts w:cs="Courier New"/>
+                <w:sz w:val="14"/>
+              </w:rPr>
+              <w:t xml:space="preserve"> lookup</w:t>
+            </w:r>
+            <w:bookmarkStart w:id="0" w:name="_GoBack"/>
+            <w:bookmarkEnd w:id="0"/>
           </w:p>
         </w:tc>
         <w:tc>
@@ -15907,7 +16138,7 @@
       <w:rPr>
         <w:noProof/>
       </w:rPr>
-      <w:t>Wednesday, May 17, 2023</w:t>
+      <w:t>Wednesday, June 21, 2023</w:t>
     </w:r>
     <w:r>
       <w:fldChar w:fldCharType="end"/>
@@ -15942,14 +16173,27 @@
     <w:r>
       <w:t xml:space="preserve"> of </w:t>
     </w:r>
-    <w:fldSimple w:instr=" NUMPAGES  ">
-      <w:r>
-        <w:rPr>
-          <w:noProof/>
-        </w:rPr>
-        <w:t>9</w:t>
-      </w:r>
-    </w:fldSimple>
+    <w:r>
+      <w:fldChar w:fldCharType="begin"/>
+    </w:r>
+    <w:r>
+      <w:instrText xml:space="preserve"> NUMPAGES  </w:instrText>
+    </w:r>
+    <w:r>
+      <w:fldChar w:fldCharType="separate"/>
+    </w:r>
+    <w:r>
+      <w:rPr>
+        <w:noProof/>
+      </w:rPr>
+      <w:t>9</w:t>
+    </w:r>
+    <w:r>
+      <w:rPr>
+        <w:noProof/>
+      </w:rPr>
+      <w:fldChar w:fldCharType="end"/>
+    </w:r>
     <w:r>
       <w:rPr>
         <w:rFonts w:ascii="Cambria" w:hAnsi="Cambria"/>
@@ -19070,7 +19314,7 @@
 </file>
 
 <file path=customXml/itemProps1.xml><?xml version="1.0" encoding="utf-8"?>
-<ds:datastoreItem xmlns:ds="http://schemas.openxmlformats.org/officeDocument/2006/customXml" ds:itemID="{39635EFB-F193-4F28-829A-5CCCBCA60699}">
+<ds:datastoreItem xmlns:ds="http://schemas.openxmlformats.org/officeDocument/2006/customXml" ds:itemID="{4FB631E3-2FA5-4905-9B06-BD818E772D40}">
   <ds:schemaRefs>
     <ds:schemaRef ds:uri="http://schemas.openxmlformats.org/officeDocument/2006/bibliography"/>
   </ds:schemaRefs>

</xml_diff>